<commit_message>
Fixes broken references in tests
git-svn-id: https://okapi.googlecode.com/svn/trunk@2532 0cd2bb99-014b-0410-b875-5d0485b745ed
</commit_message>
<xml_diff>
--- a/filters/net.sf.okapi.filters.openxml.tests/gold/PeekOpenXML_text_reference_v1_2.docx
+++ b/filters/net.sf.okapi.filters.openxml.tests/gold/PeekOpenXML_text_reference_v1_2.docx
@@ -233,14 +233,14 @@
         </w:rPr>
       </w:pPr>
       <w:r>
-        <w:t xml:space="preserve">{x0:-ERR:REF-NOT-FOUND-}isthay aragraphpay ishay indentedhay eftlay 1 inchhay andhay ightray 1 inchhay.  </w:t>
+        <w:t xml:space="preserve">{x0:&lt;w:pPr&gt;&lt;w:ind w:left="1440" w:right="1440"/&gt;&lt;w:rPr&gt;&lt;w:color w:val="7F7F7F" w:themeColor="text1" w:themeTint="80"/&gt;&lt;w:lang w:val="la-Latn"/&gt;&lt;/w:rPr&gt;&lt;/w:pPr&gt;}isthay aragraphpay ishay indentedhay eftlay 1 inchhay andhay ightray 1 inchhay.  </w:t>
       </w:r>
       <w:r>
         <w:rPr>
           <w:color w:val="7F7F7F" w:themeColor="text1" w:themeTint="80"/>
           <w:lang w:val="la-Latn"/>
         </w:rPr>
-        <w:t>{g1:-ERR:REF-NOT-FOUND-}oremlay ipsumhay olorday itsay amethay, onsectetuercay adipiscinghay elithay. aurismay ellentesquepay ullanay ecnay esthay.{/g2:&lt;/w:t&gt;&lt;/w:r&gt;}</w:t>
+        <w:t>{g1:&lt;w:r&gt;&lt;w:rPr&gt;&lt;w:color w:val="7F7F7F" w:themeColor="text1" w:themeTint="80"/&gt;&lt;w:lang w:val="la-Latn"/&gt;&lt;/w:rPr&gt;&lt;w:t&gt;}oremlay ipsumhay olorday itsay amethay, onsectetuercay adipiscinghay elithay. aurismay ellentesquepay ullanay ecnay esthay.{/g2:&lt;/w:t&gt;&lt;/w:r&gt;}</w:t>
       </w:r>
     </w:p>
     <w:p>
@@ -489,14 +489,14 @@
         <w:rPr>
           <w:lang w:val="la-Latn"/>
         </w:rPr>
-        <w:t xml:space="preserve">{g2:-ERR:REF-NOT-FOUND-}.  {/g3:&lt;/w:t&gt;&lt;/w:r&gt;}</w:t>
+        <w:t xml:space="preserve">{g2:&lt;w:r&gt;&lt;w:rPr&gt;&lt;w:lang w:val="la-Latn"/&gt;&lt;/w:rPr&gt;&lt;w:t xml:space="preserve"&gt;}.  {/g3:&lt;/w:t&gt;&lt;/w:r&gt;}</w:t>
       </w:r>
       <w:r>
         <w:rPr>
           <w:color w:val="595959" w:themeColor="text1" w:themeTint="A6"/>
           <w:lang w:val="la-Latn"/>
         </w:rPr>
-        <w:t xml:space="preserve">{g4:-ERR:REF-NOT-FOUND-}oremlay ipsumhay olorday itsay amethay, onsectetuercay adipiscinghay elithay. edsay accumsanhay ulvinarpay agnamay. uisday adipiscinghay urpistay edsay antehay. urabiturcay aceratplay elithay athay odiohay. edsay ulputatevay, acuslay estibulumvay osuerepay interdumhay, isinay eolay empersay acuslay, uisqay ornarehay islnay {/g5:&lt;/w:t&gt;&lt;/w:r&gt;}</w:t>
+        <w:t xml:space="preserve">{g4:&lt;w:r&gt;&lt;w:rPr&gt;&lt;w:color w:val="595959" w:themeColor="text1" w:themeTint="A6"/&gt;&lt;w:lang w:val="la-Latn"/&gt;&lt;/w:rPr&gt;&lt;w:t xml:space="preserve"&gt;}oremlay ipsumhay olorday itsay amethay, onsectetuercay adipiscinghay elithay. edsay accumsanhay ulvinarpay agnamay. uisday adipiscinghay urpistay edsay antehay. urabiturcay aceratplay elithay athay odiohay. edsay ulputatevay, acuslay estibulumvay osuerepay interdumhay, isinay eolay empersay acuslay, uisqay ornarehay islnay {/g5:&lt;/w:t&gt;&lt;/w:r&gt;}</w:t>
       </w:r>
       <w:r>
         <w:rPr>
@@ -504,7 +504,7 @@
           <w:lang w:val="la-Latn"/>
         </w:rPr>
         <w:lastRenderedPageBreak/>
-        <w:t>{g6:-ERR:REF-NOT-FOUND-}apiensay uthay elitvay. Inhay achay abitassehay ateaplay ictumstday. urabiturcay empersay auguehay elvay arcuhay. estibulumvay ullamcorperhay, urpistay edsay eleifendhay acilisisfay, iberolay etusmay incidunttay uamqay, ecnay ignissimday ustojay erathay ahay igulalay. ascray itsay amethay elisfay euhay islnay ultricieshay imperdiethay.{/g7:&lt;/w:t&gt;&lt;/w:r&gt;}</w:t>
+        <w:t>{g6:&lt;w:r&gt;&lt;w:rPr&gt;&lt;w:color w:val="595959" w:themeColor="text1" w:themeTint="A6"/&gt;&lt;w:lang w:val="la-Latn"/&gt;&lt;/w:rPr&gt;&lt;w:lastRenderedPageBreak/&gt;&lt;w:t&gt;}apiensay uthay elitvay. Inhay achay abitassehay ateaplay ictumstday. urabiturcay empersay auguehay elvay arcuhay. estibulumvay ullamcorperhay, urpistay edsay eleifendhay acilisisfay, iberolay etusmay incidunttay uamqay, ecnay ignissimday ustojay erathay ahay igulalay. ascray itsay amethay elisfay euhay islnay ultricieshay imperdiethay.{/g7:&lt;/w:t&gt;&lt;/w:r&gt;}</w:t>
       </w:r>
       <w:r>
         <w:rPr>
@@ -522,7 +522,7 @@
         </w:rPr>
       </w:pPr>
       <w:r>
-        <w:t xml:space="preserve">{x0:-ERR:REF-NOT-FOUND-}</w:t>
+        <w:t xml:space="preserve">{x0:&lt;w:pPr&gt;&lt;w:rPr&gt;&lt;w:lang w:val="la-Latn"/&gt;&lt;/w:rPr&gt;&lt;/w:pPr&gt;}</w:t>
       </w:r>
       <w:r>
         <w:rPr>
@@ -573,7 +573,7 @@
         </w:drawing>
       </w:r>
       <w:r>
-        <w:t xml:space="preserve">{x1:&lt;w:r&gt;&lt;w:rPr&gt;&lt;w:noProof/&gt;&lt;/w:rPr&gt;&lt;w:drawing&gt;&lt;wp:anchor distT="0" distB="0" distL="114300" distR="114300" simplePos="0" relativeHeight="251657216" behindDoc="0" locked="0" layoutInCell="1" allowOverlap="1"&gt;&lt;wp:simplePos x="0" y="0"/&gt;&lt;wp:positionH relativeFrom="column"&gt;&lt;wp:posOffset&gt;3409950&lt;/wp:posOffset&gt;&lt;/wp:positionH&gt;&lt;wp:positionV relativeFrom="paragraph"&gt;&lt;wp:posOffset&gt;323215&lt;/wp:posOffset&gt;&lt;/wp:positionV&gt;&lt;wp:extent cx="1304925" cy="1304925"/&gt;&lt;wp:effectExtent l="0" t="0" r="0" b="0"/&gt;&lt;wp:wrapSquare wrapText="bothSides"/&gt;&lt;wp:docPr id="1" -ERR:REF-NOT-FOUND- descr="statue_by_nicu.png"/&gt;&lt;wp:cNvGraphicFramePr&gt;&lt;a:graphicFrameLocks xmlns:a="http://schemas.openxmlformats.org/drawingml/2006/main" noChangeAspect="1"/&gt;&lt;/wp:cNvGraphicFramePr&gt;&lt;a:graphic xmlns:a="http://schemas.openxmlformats.org/drawingml/2006/main"&gt;&lt;a:graphicData uri="http://schemas.openxmlformats.org/drawingml/2006/picture"&gt;&lt;pic:pic xmlns:pic="http://schemas.openxmlformats.org/drawingml/2006/picture"&gt;&lt;pic:nvPicPr&gt;&lt;pic:cNvPr id="0" -ERR:REF-NOT-FOUND-/&gt;&lt;pic:cNvPicPr/&gt;&lt;/pic:nvPicPr&gt;&lt;pic:blipFill&gt;&lt;a:blip r:embed="rId12"/&gt;&lt;a:stretch&gt;&lt;a:fillRect/&gt;&lt;/a:stretch&gt;&lt;/pic:blipFill&gt;&lt;pic:spPr&gt;&lt;a:xfrm&gt;&lt;a:off x="0" y="0"/&gt;&lt;a:ext cx="1304925" cy="1304925"/&gt;&lt;/a:xfrm&gt;&lt;a:prstGeom prst="rect"&gt;&lt;a:avLst/&gt;&lt;/a:prstGeom&gt;&lt;/pic:spPr&gt;&lt;/pic:pic&gt;&lt;/a:graphicData&gt;&lt;/a:graphic&gt;&lt;/wp:anchor&gt;&lt;/w:drawing&gt;&lt;/w:r&gt;}otay ethay ightray ishay ahay pngay (</w:t>
+        <w:t xml:space="preserve">{x1:&lt;w:r&gt;&lt;w:rPr&gt;&lt;w:noProof/&gt;&lt;/w:rPr&gt;&lt;w:drawing&gt;&lt;wp:anchor distT="0" distB="0" distL="114300" distR="114300" simplePos="0" relativeHeight="251657216" behindDoc="0" locked="0" layoutInCell="1" allowOverlap="1"&gt;&lt;wp:simplePos x="0" y="0"/&gt;&lt;wp:positionH relativeFrom="column"&gt;&lt;wp:posOffset&gt;3409950&lt;/wp:posOffset&gt;&lt;/wp:positionH&gt;&lt;wp:positionV relativeFrom="paragraph"&gt;&lt;wp:posOffset&gt;323215&lt;/wp:posOffset&gt;&lt;/wp:positionV&gt;&lt;wp:extent cx="1304925" cy="1304925"/&gt;&lt;wp:effectExtent l="0" t="0" r="0" b="0"/&gt;&lt;wp:wrapSquare wrapText="bothSides"/&gt;&lt;wp:docPr id="1" name="Picture 0" descr="statue_by_nicu.png"/&gt;&lt;wp:cNvGraphicFramePr&gt;&lt;a:graphicFrameLocks xmlns:a="http://schemas.openxmlformats.org/drawingml/2006/main" noChangeAspect="1"/&gt;&lt;/wp:cNvGraphicFramePr&gt;&lt;a:graphic xmlns:a="http://schemas.openxmlformats.org/drawingml/2006/main"&gt;&lt;a:graphicData uri="http://schemas.openxmlformats.org/drawingml/2006/picture"&gt;&lt;pic:pic xmlns:pic="http://schemas.openxmlformats.org/drawingml/2006/picture"&gt;&lt;pic:nvPicPr&gt;&lt;pic:cNvPr id="0" name="statue_by_nicu.png"/&gt;&lt;pic:cNvPicPr/&gt;&lt;/pic:nvPicPr&gt;&lt;pic:blipFill&gt;&lt;a:blip r:embed="rId12"/&gt;&lt;a:stretch&gt;&lt;a:fillRect/&gt;&lt;/a:stretch&gt;&lt;/pic:blipFill&gt;&lt;pic:spPr&gt;&lt;a:xfrm&gt;&lt;a:off x="0" y="0"/&gt;&lt;a:ext cx="1304925" cy="1304925"/&gt;&lt;/a:xfrm&gt;&lt;a:prstGeom prst="rect"&gt;&lt;a:avLst/&gt;&lt;/a:prstGeom&gt;&lt;/pic:spPr&gt;&lt;/pic:pic&gt;&lt;/a:graphicData&gt;&lt;/a:graphic&gt;&lt;/wp:anchor&gt;&lt;/w:drawing&gt;&lt;/w:r&gt;}otay ethay ightray ishay ahay pngay (</w:t>
       </w:r>
       <w:hyperlink r:id="rId13" w:history="1">
         <w:r>
@@ -605,13 +605,13 @@
           <w:color w:val="595959" w:themeColor="text1" w:themeTint="A6"/>
           <w:lang w:val="la-Latn"/>
         </w:rPr>
-        <w:t>{g9:-ERR:REF-NOT-FOUND-}oremlay ipsumhay olorday itsay amethay, onsectetuercay adipiscinghay elithay. edsay accumsanhay ulvinarpay agnamay. uisday adipiscinghay urpistay edsay antehay. urabiturcay aceratplay elithay athay odiohay. edsay ulputatevay, acuslay estibulumvay osuerepay interdumhay, isinay eolay empersay acuslay, uisqay ornarehay islnay apiensay uthay elitvay. Inhay achay abitassehay ateaplay ictumstday. urabiturcay empersay auguehay elvay arcuhay. estibulumvay ullamcorperhay, urpistay edsay eleifendhay acilisisfay, iberolay etusmay incidunttay uamqay, ecnay ignissimday ustojay erathay ahay igulalay. ascray itsay amethay elisfay euhay islnay ultricieshay imperdiethay. onecday ortortay. oremlay ipsumhay olorday itsay amethay, onsectetuercay adipiscinghay elithay. ellentesquepay utrumray ommodocay elisfay. uscefay edsay etusmay idhay ipsumhay empersay onsequatcay. orbimay etusmay. edsay eroshay oremlay, avidagray athay, ulputatevay ahay, acinialay elvay, elitvay.{/g10:&lt;/w:t&gt;&lt;/w:r&gt;}</w:t>
+        <w:t>{g9:&lt;w:r&gt;&lt;w:rPr&gt;&lt;w:color w:val="595959" w:themeColor="text1" w:themeTint="A6"/&gt;&lt;w:lang w:val="la-Latn"/&gt;&lt;/w:rPr&gt;&lt;w:t&gt;}oremlay ipsumhay olorday itsay amethay, onsectetuercay adipiscinghay elithay. edsay accumsanhay ulvinarpay agnamay. uisday adipiscinghay urpistay edsay antehay. urabiturcay aceratplay elithay athay odiohay. edsay ulputatevay, acuslay estibulumvay osuerepay interdumhay, isinay eolay empersay acuslay, uisqay ornarehay islnay apiensay uthay elitvay. Inhay achay abitassehay ateaplay ictumstday. urabiturcay empersay auguehay elvay arcuhay. estibulumvay ullamcorperhay, urpistay edsay eleifendhay acilisisfay, iberolay etusmay incidunttay uamqay, ecnay ignissimday ustojay erathay ahay igulalay. ascray itsay amethay elisfay euhay islnay ultricieshay imperdiethay. onecday ortortay. oremlay ipsumhay olorday itsay amethay, onsectetuercay adipiscinghay elithay. ellentesquepay utrumray ommodocay elisfay. uscefay edsay etusmay idhay ipsumhay empersay onsequatcay. orbimay etusmay. edsay eroshay oremlay, avidagray athay, ulputatevay ahay, acinialay elvay, elitvay.{/g10:&lt;/w:t&gt;&lt;/w:r&gt;}</w:t>
       </w:r>
       <w:r>
         <w:rPr>
           <w:lang w:val="la-Latn"/>
         </w:rPr>
-        <w:t xml:space="preserve">{g11:-ERR:REF-NOT-FOUND-} {/g12:&lt;/w:t&gt;&lt;/w:r&gt;}</w:t>
+        <w:t xml:space="preserve">{g11:&lt;w:r&gt;&lt;w:rPr&gt;&lt;w:lang w:val="la-Latn"/&gt;&lt;/w:rPr&gt;&lt;w:t xml:space="preserve"&gt;} {/g12:&lt;/w:t&gt;&lt;/w:r&gt;}</w:t>
       </w:r>
     </w:p>
     <w:p/>

</xml_diff>